<commit_message>
Final version Starting form sent back by Jiri.
</commit_message>
<xml_diff>
--- a/docs/formalities/filled/Starting form Bachelor project CS.docx
+++ b/docs/formalities/filled/Starting form Bachelor project CS.docx
@@ -149,7 +149,7 @@
       <w:r>
         <w:rPr/>
         <w:drawing>
-          <wp:anchor behindDoc="0" distT="0" distB="0" distL="0" distR="0" simplePos="0" locked="0" layoutInCell="1" allowOverlap="1" relativeHeight="24">
+          <wp:anchor behindDoc="0" distT="0" distB="0" distL="0" distR="0" simplePos="0" locked="0" layoutInCell="1" allowOverlap="1" relativeHeight="12">
             <wp:simplePos x="0" y="0"/>
             <wp:positionH relativeFrom="column">
               <wp:posOffset>4076065</wp:posOffset>
@@ -398,6 +398,52 @@
             </a:graphic>
           </wp:anchor>
         </w:drawing>
+        <w:drawing>
+          <wp:anchor behindDoc="0" distT="0" distB="0" distL="0" distR="0" simplePos="0" locked="0" layoutInCell="1" allowOverlap="1" relativeHeight="13">
+            <wp:simplePos x="0" y="0"/>
+            <wp:positionH relativeFrom="column">
+              <wp:posOffset>2698115</wp:posOffset>
+            </wp:positionH>
+            <wp:positionV relativeFrom="paragraph">
+              <wp:posOffset>575310</wp:posOffset>
+            </wp:positionV>
+            <wp:extent cx="571500" cy="344805"/>
+            <wp:effectExtent l="0" t="0" r="0" b="0"/>
+            <wp:wrapSquare wrapText="largest"/>
+            <wp:docPr id="3" name="Image3" descr=""/>
+            <wp:cNvGraphicFramePr>
+              <a:graphicFrameLocks xmlns:a="http://schemas.openxmlformats.org/drawingml/2006/main" noChangeAspect="1"/>
+            </wp:cNvGraphicFramePr>
+            <a:graphic xmlns:a="http://schemas.openxmlformats.org/drawingml/2006/main">
+              <a:graphicData uri="http://schemas.openxmlformats.org/drawingml/2006/picture">
+                <pic:pic xmlns:pic="http://schemas.openxmlformats.org/drawingml/2006/picture">
+                  <pic:nvPicPr>
+                    <pic:cNvPr id="3" name="Image3" descr=""/>
+                    <pic:cNvPicPr>
+                      <a:picLocks noChangeAspect="1" noChangeArrowheads="1"/>
+                    </pic:cNvPicPr>
+                  </pic:nvPicPr>
+                  <pic:blipFill>
+                    <a:blip r:embed="rId4"/>
+                    <a:srcRect l="0" t="0" r="9174" b="9011"/>
+                    <a:stretch>
+                      <a:fillRect/>
+                    </a:stretch>
+                  </pic:blipFill>
+                  <pic:spPr bwMode="auto">
+                    <a:xfrm>
+                      <a:off x="0" y="0"/>
+                      <a:ext cx="571500" cy="344805"/>
+                    </a:xfrm>
+                    <a:prstGeom prst="rect">
+                      <a:avLst/>
+                    </a:prstGeom>
+                  </pic:spPr>
+                </pic:pic>
+              </a:graphicData>
+            </a:graphic>
+          </wp:anchor>
+        </w:drawing>
       </w:r>
       <w:r>
         <w:rPr>
@@ -421,11 +467,19 @@
       </w:r>
       <w:r>
         <w:rPr>
+          <w:color w:val="000000"/>
+          <w:sz w:val="22"/>
+          <w:szCs w:val="22"/>
+        </w:rPr>
+        <w:t>Gerben Hettinga</w:t>
+      </w:r>
+      <w:r>
+        <w:rPr>
           <w:color w:val="C9211E"/>
           <w:sz w:val="22"/>
           <w:szCs w:val="22"/>
         </w:rPr>
-        <w:t>Gerben Hettinga (? waiting for decision)</w:t>
+        <w:t xml:space="preserve"> </w:t>
       </w:r>
     </w:p>
     <w:p>
@@ -739,25 +793,7 @@
           <w:szCs w:val="22"/>
           <w:lang w:val="en-GB" w:eastAsia="nl-NL"/>
         </w:rPr>
-        <w:t xml:space="preserve"> the chaos game algorithm </w:t>
-      </w:r>
-      <w:r>
-        <w:rPr>
-          <w:rFonts w:eastAsia="Times New Roman" w:cs="Times New Roman"/>
-          <w:sz w:val="22"/>
-          <w:szCs w:val="22"/>
-          <w:lang w:val="en-GB" w:eastAsia="nl-NL"/>
-        </w:rPr>
-        <w:t xml:space="preserve">on GPUs </w:t>
-      </w:r>
-      <w:r>
-        <w:rPr>
-          <w:rFonts w:eastAsia="Times New Roman" w:cs="Times New Roman"/>
-          <w:sz w:val="22"/>
-          <w:szCs w:val="22"/>
-          <w:lang w:val="en-GB" w:eastAsia="nl-NL"/>
-        </w:rPr>
-        <w:t>exists [</w:t>
+        <w:t xml:space="preserve"> the chaos game algorithm on GPUs exists [</w:t>
       </w:r>
       <w:r>
         <w:rPr>
@@ -789,7 +825,16 @@
           <w:szCs w:val="22"/>
           <w:lang w:val="en-GB" w:eastAsia="nl-NL" w:bidi="ar-SA"/>
         </w:rPr>
-        <w:t xml:space="preserve">While showing promising </w:t>
+        <w:t>While showing promising efficiency (rendering 1 million points at 20 frames per second), t</w:t>
+      </w:r>
+      <w:r>
+        <w:rPr>
+          <w:rFonts w:eastAsia="Times New Roman" w:cs="Times New Roman"/>
+          <w:sz w:val="22"/>
+          <w:szCs w:val="22"/>
+          <w:lang w:val="en-GB" w:eastAsia="nl-NL"/>
+        </w:rPr>
+        <w:t xml:space="preserve">his  technique still leaves room for further improvement because </w:t>
       </w:r>
       <w:r>
         <w:rPr>
@@ -800,7 +845,16 @@
           <w:szCs w:val="22"/>
           <w:lang w:val="en-GB" w:eastAsia="nl-NL" w:bidi="ar-SA"/>
         </w:rPr>
-        <w:t>efficiency (rendering 1 million points at 20 frames per second)</w:t>
+        <w:t xml:space="preserve">it </w:t>
+      </w:r>
+      <w:r>
+        <w:rPr>
+          <w:rFonts w:eastAsia="Times New Roman" w:cs="Times New Roman"/>
+          <w:sz w:val="22"/>
+          <w:szCs w:val="22"/>
+          <w:lang w:val="en-GB" w:eastAsia="nl-NL"/>
+        </w:rPr>
+        <w:t xml:space="preserve">requires (re-)evaluating every IFS-function for </w:t>
       </w:r>
       <w:r>
         <w:rPr>
@@ -811,28 +865,29 @@
           <w:szCs w:val="22"/>
           <w:lang w:val="en-GB" w:eastAsia="nl-NL" w:bidi="ar-SA"/>
         </w:rPr>
-        <w:t xml:space="preserve">, </w:t>
+        <w:t>every</w:t>
       </w:r>
       <w:r>
         <w:rPr>
           <w:rFonts w:eastAsia="Times New Roman" w:cs="Times New Roman"/>
-          <w:color w:val="auto"/>
-          <w:kern w:val="0"/>
-          <w:sz w:val="22"/>
-          <w:szCs w:val="22"/>
-          <w:lang w:val="en-GB" w:eastAsia="nl-NL" w:bidi="ar-SA"/>
-        </w:rPr>
-        <w:t>t</w:t>
-      </w:r>
-      <w:r>
+          <w:sz w:val="22"/>
+          <w:szCs w:val="22"/>
+          <w:lang w:val="en-GB" w:eastAsia="nl-NL"/>
+        </w:rPr>
+        <w:t xml:space="preserve"> point for each frame.</w:t>
+      </w:r>
+    </w:p>
+    <w:p>
+      <w:pPr>
+        <w:pStyle w:val="Normal"/>
+        <w:jc w:val="both"/>
         <w:rPr>
           <w:rFonts w:eastAsia="Times New Roman" w:cs="Times New Roman"/>
           <w:sz w:val="22"/>
           <w:szCs w:val="22"/>
           <w:lang w:val="en-GB" w:eastAsia="nl-NL"/>
         </w:rPr>
-        <w:t xml:space="preserve">his  </w:t>
-      </w:r>
+      </w:pPr>
       <w:r>
         <w:rPr>
           <w:rFonts w:eastAsia="Times New Roman" w:cs="Times New Roman"/>
@@ -840,118 +895,25 @@
           <w:szCs w:val="22"/>
           <w:lang w:val="en-GB" w:eastAsia="nl-NL"/>
         </w:rPr>
-        <w:t xml:space="preserve">technique </w:t>
-      </w:r>
-      <w:r>
+      </w:r>
+    </w:p>
+    <w:p>
+      <w:pPr>
+        <w:pStyle w:val="Normal"/>
+        <w:jc w:val="both"/>
         <w:rPr>
           <w:rFonts w:eastAsia="Times New Roman" w:cs="Times New Roman"/>
           <w:sz w:val="22"/>
           <w:szCs w:val="22"/>
           <w:lang w:val="en-GB" w:eastAsia="nl-NL"/>
         </w:rPr>
-        <w:t>still leaves room for further improvement</w:t>
-      </w:r>
+      </w:pPr>
       <w:r>
         <w:rPr>
           <w:rFonts w:eastAsia="Times New Roman" w:cs="Times New Roman"/>
           <w:sz w:val="22"/>
           <w:szCs w:val="22"/>
           <w:lang w:val="en-GB" w:eastAsia="nl-NL"/>
-        </w:rPr>
-        <w:t xml:space="preserve"> because </w:t>
-      </w:r>
-      <w:r>
-        <w:rPr>
-          <w:rFonts w:eastAsia="Times New Roman" w:cs="Times New Roman"/>
-          <w:color w:val="auto"/>
-          <w:kern w:val="0"/>
-          <w:sz w:val="22"/>
-          <w:szCs w:val="22"/>
-          <w:lang w:val="en-GB" w:eastAsia="nl-NL" w:bidi="ar-SA"/>
-        </w:rPr>
-        <w:t xml:space="preserve">it </w:t>
-      </w:r>
-      <w:r>
-        <w:rPr>
-          <w:rFonts w:eastAsia="Times New Roman" w:cs="Times New Roman"/>
-          <w:sz w:val="22"/>
-          <w:szCs w:val="22"/>
-          <w:lang w:val="en-GB" w:eastAsia="nl-NL"/>
-        </w:rPr>
-        <w:t xml:space="preserve">requires </w:t>
-      </w:r>
-      <w:r>
-        <w:rPr>
-          <w:rFonts w:eastAsia="Times New Roman" w:cs="Times New Roman"/>
-          <w:sz w:val="22"/>
-          <w:szCs w:val="22"/>
-          <w:lang w:val="en-GB" w:eastAsia="nl-NL"/>
-        </w:rPr>
-        <w:t>(re-)</w:t>
-      </w:r>
-      <w:r>
-        <w:rPr>
-          <w:rFonts w:eastAsia="Times New Roman" w:cs="Times New Roman"/>
-          <w:sz w:val="22"/>
-          <w:szCs w:val="22"/>
-          <w:lang w:val="en-GB" w:eastAsia="nl-NL"/>
-        </w:rPr>
-        <w:t xml:space="preserve">evaluating every IFS-function for </w:t>
-      </w:r>
-      <w:r>
-        <w:rPr>
-          <w:rFonts w:eastAsia="Times New Roman" w:cs="Times New Roman"/>
-          <w:color w:val="auto"/>
-          <w:kern w:val="0"/>
-          <w:sz w:val="22"/>
-          <w:szCs w:val="22"/>
-          <w:lang w:val="en-GB" w:eastAsia="nl-NL" w:bidi="ar-SA"/>
-        </w:rPr>
-        <w:t>every</w:t>
-      </w:r>
-      <w:r>
-        <w:rPr>
-          <w:rFonts w:eastAsia="Times New Roman" w:cs="Times New Roman"/>
-          <w:sz w:val="22"/>
-          <w:szCs w:val="22"/>
-          <w:lang w:val="en-GB" w:eastAsia="nl-NL"/>
-        </w:rPr>
-        <w:t xml:space="preserve"> point for each frame.</w:t>
-      </w:r>
-    </w:p>
-    <w:p>
-      <w:pPr>
-        <w:pStyle w:val="Normal"/>
-        <w:jc w:val="both"/>
-        <w:rPr>
-          <w:rFonts w:eastAsia="Times New Roman" w:cs="Times New Roman"/>
-          <w:sz w:val="22"/>
-          <w:szCs w:val="22"/>
-          <w:lang w:val="en-GB" w:eastAsia="nl-NL"/>
-        </w:rPr>
-      </w:pPr>
-      <w:r>
-        <w:rPr>
-          <w:sz w:val="22"/>
-          <w:szCs w:val="22"/>
-        </w:rPr>
-      </w:r>
-    </w:p>
-    <w:p>
-      <w:pPr>
-        <w:pStyle w:val="Normal"/>
-        <w:jc w:val="both"/>
-        <w:rPr>
-          <w:rFonts w:eastAsia="Times New Roman" w:cs="Times New Roman"/>
-          <w:sz w:val="22"/>
-          <w:szCs w:val="22"/>
-          <w:lang w:val="en-GB" w:eastAsia="nl-NL"/>
-        </w:rPr>
-      </w:pPr>
-      <w:r>
-        <w:rPr>
-          <w:sz w:val="22"/>
-          <w:szCs w:val="22"/>
         </w:rPr>
       </w:r>
     </w:p>
@@ -1362,7 +1324,7 @@
           <w:szCs w:val="22"/>
           <w:lang w:val="en-GB" w:eastAsia="nl-NL"/>
         </w:rPr>
-        <w:t xml:space="preserve"> general-purpose programming language like Haskell, Rust and/or C++, and  using OpenCL or CUDA to program the GPU.</w:t>
+        <w:t xml:space="preserve"> general-purpose programming language like Haskell, Rust and/or C++, and using OpenCL or CUDA to program the GPU.</w:t>
       </w:r>
     </w:p>
     <w:p>
@@ -1377,7 +1339,12 @@
         </w:rPr>
       </w:pPr>
       <w:r>
-        <w:rPr/>
+        <w:rPr>
+          <w:rFonts w:eastAsia="Times New Roman" w:cs="Times New Roman"/>
+          <w:sz w:val="22"/>
+          <w:szCs w:val="22"/>
+          <w:lang w:val="en-GB" w:eastAsia="nl-NL"/>
+        </w:rPr>
       </w:r>
     </w:p>
     <w:p>
@@ -1393,16 +1360,7 @@
           <w:szCs w:val="22"/>
           <w:lang w:val="en-GB" w:eastAsia="nl-NL"/>
         </w:rPr>
-        <w:t>T</w:t>
-      </w:r>
-      <w:r>
-        <w:rPr>
-          <w:rFonts w:eastAsia="Times New Roman" w:cs="Times New Roman"/>
-          <w:sz w:val="22"/>
-          <w:szCs w:val="22"/>
-          <w:lang w:val="en-GB" w:eastAsia="nl-NL"/>
-        </w:rPr>
-        <w:t xml:space="preserve">he student has the necessary hardware (a modern Graphics card) available. </w:t>
+        <w:t xml:space="preserve">The student has the necessary hardware (a modern graphics card) available. </w:t>
       </w:r>
     </w:p>
     <w:p>
@@ -1419,8 +1377,11 @@
       </w:pPr>
       <w:r>
         <w:rPr>
-          <w:sz w:val="22"/>
-          <w:szCs w:val="22"/>
+          <w:rFonts w:eastAsia="Times New Roman" w:cs="Times New Roman"/>
+          <w:color w:val="C9211E"/>
+          <w:sz w:val="22"/>
+          <w:szCs w:val="22"/>
+          <w:lang w:val="en-GB" w:eastAsia="nl-NL"/>
         </w:rPr>
       </w:r>
       <w:r>
@@ -1485,7 +1446,7 @@
         <w:tblInd w:w="0" w:type="dxa"/>
         <w:tblCellMar>
           <w:top w:w="55" w:type="dxa"/>
-          <w:left w:w="55" w:type="dxa"/>
+          <w:left w:w="52" w:type="dxa"/>
           <w:bottom w:w="55" w:type="dxa"/>
           <w:right w:w="55" w:type="dxa"/>
         </w:tblCellMar>
@@ -1589,6 +1550,7 @@
           <w:tcPr>
             <w:tcW w:w="2834" w:type="dxa"/>
             <w:tcBorders>
+              <w:top w:val="single" w:sz="2" w:space="0" w:color="000000"/>
               <w:left w:val="single" w:sz="2" w:space="0" w:color="000000"/>
               <w:bottom w:val="single" w:sz="2" w:space="0" w:color="000000"/>
             </w:tcBorders>
@@ -1610,6 +1572,7 @@
             <w:tcW w:w="2835" w:type="dxa"/>
             <w:vMerge w:val="restart"/>
             <w:tcBorders>
+              <w:top w:val="single" w:sz="2" w:space="0" w:color="000000"/>
               <w:left w:val="single" w:sz="2" w:space="0" w:color="000000"/>
               <w:bottom w:val="single" w:sz="2" w:space="0" w:color="000000"/>
             </w:tcBorders>
@@ -1636,6 +1599,7 @@
             <w:tcW w:w="2835" w:type="dxa"/>
             <w:vMerge w:val="restart"/>
             <w:tcBorders>
+              <w:top w:val="single" w:sz="2" w:space="0" w:color="000000"/>
               <w:left w:val="single" w:sz="2" w:space="0" w:color="000000"/>
               <w:bottom w:val="single" w:sz="2" w:space="0" w:color="000000"/>
               <w:right w:val="single" w:sz="2" w:space="0" w:color="000000"/>
@@ -1672,6 +1636,7 @@
           <w:tcPr>
             <w:tcW w:w="2834" w:type="dxa"/>
             <w:tcBorders>
+              <w:top w:val="single" w:sz="2" w:space="0" w:color="000000"/>
               <w:left w:val="single" w:sz="2" w:space="0" w:color="000000"/>
               <w:bottom w:val="single" w:sz="2" w:space="0" w:color="000000"/>
             </w:tcBorders>
@@ -1693,6 +1658,7 @@
             <w:tcW w:w="2835" w:type="dxa"/>
             <w:vMerge w:val="continue"/>
             <w:tcBorders>
+              <w:top w:val="single" w:sz="2" w:space="0" w:color="000000"/>
               <w:left w:val="single" w:sz="2" w:space="0" w:color="000000"/>
               <w:bottom w:val="single" w:sz="2" w:space="0" w:color="000000"/>
             </w:tcBorders>
@@ -1713,6 +1679,7 @@
             <w:tcW w:w="2835" w:type="dxa"/>
             <w:vMerge w:val="continue"/>
             <w:tcBorders>
+              <w:top w:val="single" w:sz="2" w:space="0" w:color="000000"/>
               <w:left w:val="single" w:sz="2" w:space="0" w:color="000000"/>
               <w:bottom w:val="single" w:sz="2" w:space="0" w:color="000000"/>
               <w:right w:val="single" w:sz="2" w:space="0" w:color="000000"/>
@@ -1736,6 +1703,7 @@
           <w:tcPr>
             <w:tcW w:w="2834" w:type="dxa"/>
             <w:tcBorders>
+              <w:top w:val="single" w:sz="2" w:space="0" w:color="000000"/>
               <w:left w:val="single" w:sz="2" w:space="0" w:color="000000"/>
               <w:bottom w:val="single" w:sz="2" w:space="0" w:color="000000"/>
             </w:tcBorders>
@@ -1757,6 +1725,7 @@
             <w:tcW w:w="2835" w:type="dxa"/>
             <w:vMerge w:val="restart"/>
             <w:tcBorders>
+              <w:top w:val="single" w:sz="2" w:space="0" w:color="000000"/>
               <w:left w:val="single" w:sz="2" w:space="0" w:color="000000"/>
               <w:bottom w:val="single" w:sz="2" w:space="0" w:color="000000"/>
             </w:tcBorders>
@@ -1778,6 +1747,7 @@
             <w:tcW w:w="2835" w:type="dxa"/>
             <w:vMerge w:val="restart"/>
             <w:tcBorders>
+              <w:top w:val="single" w:sz="2" w:space="0" w:color="000000"/>
               <w:left w:val="single" w:sz="2" w:space="0" w:color="000000"/>
               <w:bottom w:val="single" w:sz="2" w:space="0" w:color="000000"/>
               <w:right w:val="single" w:sz="2" w:space="0" w:color="000000"/>
@@ -1815,6 +1785,7 @@
           <w:tcPr>
             <w:tcW w:w="2834" w:type="dxa"/>
             <w:tcBorders>
+              <w:top w:val="single" w:sz="2" w:space="0" w:color="000000"/>
               <w:left w:val="single" w:sz="2" w:space="0" w:color="000000"/>
               <w:bottom w:val="single" w:sz="2" w:space="0" w:color="000000"/>
             </w:tcBorders>
@@ -1836,6 +1807,7 @@
             <w:tcW w:w="2835" w:type="dxa"/>
             <w:vMerge w:val="continue"/>
             <w:tcBorders>
+              <w:top w:val="single" w:sz="2" w:space="0" w:color="000000"/>
               <w:left w:val="single" w:sz="2" w:space="0" w:color="000000"/>
               <w:bottom w:val="single" w:sz="2" w:space="0" w:color="000000"/>
             </w:tcBorders>
@@ -1856,6 +1828,7 @@
             <w:tcW w:w="2835" w:type="dxa"/>
             <w:vMerge w:val="continue"/>
             <w:tcBorders>
+              <w:top w:val="single" w:sz="2" w:space="0" w:color="000000"/>
               <w:left w:val="single" w:sz="2" w:space="0" w:color="000000"/>
               <w:bottom w:val="single" w:sz="2" w:space="0" w:color="000000"/>
               <w:right w:val="single" w:sz="2" w:space="0" w:color="000000"/>
@@ -1879,6 +1852,7 @@
           <w:tcPr>
             <w:tcW w:w="2834" w:type="dxa"/>
             <w:tcBorders>
+              <w:top w:val="single" w:sz="2" w:space="0" w:color="000000"/>
               <w:left w:val="single" w:sz="2" w:space="0" w:color="000000"/>
               <w:bottom w:val="single" w:sz="2" w:space="0" w:color="000000"/>
             </w:tcBorders>
@@ -1900,6 +1874,7 @@
             <w:tcW w:w="2835" w:type="dxa"/>
             <w:vMerge w:val="restart"/>
             <w:tcBorders>
+              <w:top w:val="single" w:sz="2" w:space="0" w:color="000000"/>
               <w:left w:val="single" w:sz="2" w:space="0" w:color="000000"/>
               <w:bottom w:val="single" w:sz="2" w:space="0" w:color="000000"/>
             </w:tcBorders>
@@ -1949,6 +1924,7 @@
             <w:tcW w:w="2835" w:type="dxa"/>
             <w:vMerge w:val="restart"/>
             <w:tcBorders>
+              <w:top w:val="single" w:sz="2" w:space="0" w:color="000000"/>
               <w:left w:val="single" w:sz="2" w:space="0" w:color="000000"/>
               <w:bottom w:val="single" w:sz="2" w:space="0" w:color="000000"/>
               <w:right w:val="single" w:sz="2" w:space="0" w:color="000000"/>
@@ -2005,6 +1981,7 @@
           <w:tcPr>
             <w:tcW w:w="2834" w:type="dxa"/>
             <w:tcBorders>
+              <w:top w:val="single" w:sz="2" w:space="0" w:color="000000"/>
               <w:left w:val="single" w:sz="2" w:space="0" w:color="000000"/>
               <w:bottom w:val="single" w:sz="2" w:space="0" w:color="000000"/>
             </w:tcBorders>
@@ -2026,6 +2003,7 @@
             <w:tcW w:w="2835" w:type="dxa"/>
             <w:vMerge w:val="continue"/>
             <w:tcBorders>
+              <w:top w:val="single" w:sz="2" w:space="0" w:color="000000"/>
               <w:left w:val="single" w:sz="2" w:space="0" w:color="000000"/>
               <w:bottom w:val="single" w:sz="2" w:space="0" w:color="000000"/>
             </w:tcBorders>
@@ -2046,6 +2024,7 @@
             <w:tcW w:w="2835" w:type="dxa"/>
             <w:vMerge w:val="continue"/>
             <w:tcBorders>
+              <w:top w:val="single" w:sz="2" w:space="0" w:color="000000"/>
               <w:left w:val="single" w:sz="2" w:space="0" w:color="000000"/>
               <w:bottom w:val="single" w:sz="2" w:space="0" w:color="000000"/>
               <w:right w:val="single" w:sz="2" w:space="0" w:color="000000"/>
@@ -2069,6 +2048,7 @@
           <w:tcPr>
             <w:tcW w:w="2834" w:type="dxa"/>
             <w:tcBorders>
+              <w:top w:val="single" w:sz="2" w:space="0" w:color="000000"/>
               <w:left w:val="single" w:sz="2" w:space="0" w:color="000000"/>
               <w:bottom w:val="single" w:sz="2" w:space="0" w:color="000000"/>
             </w:tcBorders>
@@ -2090,6 +2070,7 @@
             <w:tcW w:w="2835" w:type="dxa"/>
             <w:vMerge w:val="continue"/>
             <w:tcBorders>
+              <w:top w:val="single" w:sz="2" w:space="0" w:color="000000"/>
               <w:left w:val="single" w:sz="2" w:space="0" w:color="000000"/>
               <w:bottom w:val="single" w:sz="2" w:space="0" w:color="000000"/>
             </w:tcBorders>
@@ -2110,6 +2091,7 @@
             <w:tcW w:w="2835" w:type="dxa"/>
             <w:vMerge w:val="continue"/>
             <w:tcBorders>
+              <w:top w:val="single" w:sz="2" w:space="0" w:color="000000"/>
               <w:left w:val="single" w:sz="2" w:space="0" w:color="000000"/>
               <w:bottom w:val="single" w:sz="2" w:space="0" w:color="000000"/>
               <w:right w:val="single" w:sz="2" w:space="0" w:color="000000"/>
@@ -2133,6 +2115,7 @@
           <w:tcPr>
             <w:tcW w:w="2834" w:type="dxa"/>
             <w:tcBorders>
+              <w:top w:val="single" w:sz="2" w:space="0" w:color="000000"/>
               <w:left w:val="single" w:sz="2" w:space="0" w:color="000000"/>
               <w:bottom w:val="single" w:sz="2" w:space="0" w:color="000000"/>
             </w:tcBorders>
@@ -2154,6 +2137,7 @@
             <w:tcW w:w="2835" w:type="dxa"/>
             <w:vMerge w:val="continue"/>
             <w:tcBorders>
+              <w:top w:val="single" w:sz="2" w:space="0" w:color="000000"/>
               <w:left w:val="single" w:sz="2" w:space="0" w:color="000000"/>
               <w:bottom w:val="single" w:sz="2" w:space="0" w:color="000000"/>
             </w:tcBorders>
@@ -2174,6 +2158,7 @@
             <w:tcW w:w="2835" w:type="dxa"/>
             <w:vMerge w:val="continue"/>
             <w:tcBorders>
+              <w:top w:val="single" w:sz="2" w:space="0" w:color="000000"/>
               <w:left w:val="single" w:sz="2" w:space="0" w:color="000000"/>
               <w:bottom w:val="single" w:sz="2" w:space="0" w:color="000000"/>
               <w:right w:val="single" w:sz="2" w:space="0" w:color="000000"/>
@@ -2197,6 +2182,7 @@
           <w:tcPr>
             <w:tcW w:w="2834" w:type="dxa"/>
             <w:tcBorders>
+              <w:top w:val="single" w:sz="2" w:space="0" w:color="000000"/>
               <w:left w:val="single" w:sz="2" w:space="0" w:color="000000"/>
               <w:bottom w:val="single" w:sz="2" w:space="0" w:color="000000"/>
             </w:tcBorders>
@@ -2218,6 +2204,7 @@
             <w:tcW w:w="2835" w:type="dxa"/>
             <w:vMerge w:val="restart"/>
             <w:tcBorders>
+              <w:top w:val="single" w:sz="2" w:space="0" w:color="000000"/>
               <w:left w:val="single" w:sz="2" w:space="0" w:color="000000"/>
               <w:bottom w:val="single" w:sz="2" w:space="0" w:color="000000"/>
             </w:tcBorders>
@@ -2239,6 +2226,7 @@
             <w:tcW w:w="2835" w:type="dxa"/>
             <w:vMerge w:val="restart"/>
             <w:tcBorders>
+              <w:top w:val="single" w:sz="2" w:space="0" w:color="000000"/>
               <w:left w:val="single" w:sz="2" w:space="0" w:color="000000"/>
               <w:bottom w:val="single" w:sz="2" w:space="0" w:color="000000"/>
               <w:right w:val="single" w:sz="2" w:space="0" w:color="000000"/>
@@ -2330,6 +2318,7 @@
           <w:tcPr>
             <w:tcW w:w="2834" w:type="dxa"/>
             <w:tcBorders>
+              <w:top w:val="single" w:sz="2" w:space="0" w:color="000000"/>
               <w:left w:val="single" w:sz="2" w:space="0" w:color="000000"/>
               <w:bottom w:val="single" w:sz="2" w:space="0" w:color="000000"/>
             </w:tcBorders>
@@ -2350,6 +2339,7 @@
           <w:tcPr>
             <w:tcW w:w="2835" w:type="dxa"/>
             <w:tcBorders>
+              <w:top w:val="single" w:sz="2" w:space="0" w:color="000000"/>
               <w:left w:val="single" w:sz="2" w:space="0" w:color="000000"/>
               <w:bottom w:val="single" w:sz="2" w:space="0" w:color="000000"/>
             </w:tcBorders>
@@ -2370,6 +2360,7 @@
           <w:tcPr>
             <w:tcW w:w="2835" w:type="dxa"/>
             <w:tcBorders>
+              <w:top w:val="single" w:sz="2" w:space="0" w:color="000000"/>
               <w:left w:val="single" w:sz="2" w:space="0" w:color="000000"/>
               <w:bottom w:val="single" w:sz="2" w:space="0" w:color="000000"/>
               <w:right w:val="single" w:sz="2" w:space="0" w:color="000000"/>
@@ -2413,7 +2404,10 @@
         </w:rPr>
       </w:pPr>
       <w:r>
-        <w:rPr/>
+        <w:rPr>
+          <w:sz w:val="22"/>
+          <w:szCs w:val="22"/>
+        </w:rPr>
       </w:r>
     </w:p>
     <w:p>
@@ -2841,12 +2835,7 @@
     <w:p>
       <w:pPr>
         <w:pStyle w:val="Normal"/>
-        <w:rPr>
-          <w:i w:val="false"/>
-          <w:i w:val="false"/>
-          <w:iCs w:val="false"/>
-          <w:color w:val="auto"/>
-        </w:rPr>
+        <w:rPr/>
       </w:pPr>
       <w:r>
         <w:rPr>
@@ -2860,8 +2849,8 @@
       </w:r>
     </w:p>
     <w:sectPr>
-      <w:headerReference w:type="default" r:id="rId4"/>
-      <w:footerReference w:type="default" r:id="rId5"/>
+      <w:headerReference w:type="default" r:id="rId5"/>
+      <w:footerReference w:type="default" r:id="rId6"/>
       <w:type w:val="nextPage"/>
       <w:pgSz w:w="11906" w:h="16838"/>
       <w:pgMar w:left="2240" w:right="1162" w:header="709" w:top="2211" w:footer="833" w:bottom="1418" w:gutter="0"/>
@@ -2894,10 +2883,10 @@
               <wp:positionV relativeFrom="paragraph">
                 <wp:posOffset>635</wp:posOffset>
               </wp:positionV>
-              <wp:extent cx="761365" cy="163830"/>
+              <wp:extent cx="763270" cy="165735"/>
               <wp:effectExtent l="0" t="0" r="0" b="0"/>
               <wp:wrapSquare wrapText="largest"/>
-              <wp:docPr id="9" name="Frame3"/>
+              <wp:docPr id="10" name="Frame3"/>
               <a:graphic xmlns:a="http://schemas.openxmlformats.org/drawingml/2006/main">
                 <a:graphicData uri="http://schemas.microsoft.com/office/word/2010/wordprocessingShape">
                   <wps:wsp>
@@ -2905,7 +2894,7 @@
                     <wps:spPr>
                       <a:xfrm>
                         <a:off x="0" y="0"/>
-                        <a:ext cx="760680" cy="163080"/>
+                        <a:ext cx="762480" cy="165240"/>
                       </a:xfrm>
                       <a:prstGeom prst="rect">
                         <a:avLst/>
@@ -2929,7 +2918,7 @@
                               <w:docPartGallery w:val="Page Numbers (Top of Page)"/>
                               <w:docPartUnique w:val="true"/>
                             </w:docPartObj>
-                            <w:id w:val="542372585"/>
+                            <w:id w:val="1165933574"/>
                           </w:sdtPr>
                           <w:sdtContent>
                             <w:p>
@@ -2940,35 +2929,30 @@
                               <w:r>
                                 <w:rPr>
                                   <w:rStyle w:val="Zichtbaarheid"/>
-                                  <w:color w:val="000000"/>
                                 </w:rPr>
                                 <w:fldChar w:fldCharType="begin"/>
                               </w:r>
                               <w:r>
                                 <w:rPr>
                                   <w:rStyle w:val="Zichtbaarheid"/>
-                                  <w:color w:val="000000"/>
                                 </w:rPr>
                                 <w:instrText> PAGE </w:instrText>
                               </w:r>
                               <w:r>
                                 <w:rPr>
                                   <w:rStyle w:val="Zichtbaarheid"/>
-                                  <w:color w:val="000000"/>
                                 </w:rPr>
                                 <w:fldChar w:fldCharType="separate"/>
                               </w:r>
                               <w:r>
                                 <w:rPr>
                                   <w:rStyle w:val="Zichtbaarheid"/>
-                                  <w:color w:val="000000"/>
                                 </w:rPr>
                                 <w:t>0</w:t>
                               </w:r>
                               <w:r>
                                 <w:rPr>
                                   <w:rStyle w:val="Zichtbaarheid"/>
-                                  <w:color w:val="000000"/>
                                 </w:rPr>
                                 <w:fldChar w:fldCharType="end"/>
                               </w:r>
@@ -2985,10 +2969,16 @@
                               <w:r>
                                 <w:rPr>
                                   <w:rStyle w:val="Zichtbaarheid"/>
-                                  <w:color w:val="000000"/>
                                 </w:rPr>
                                 <w:instrText>SECTIONPAGES  \* Arabic</w:instrText>
                               </w:r>
+                              <w:r>
+                                <w:rPr>
+                                  <w:rStyle w:val="Zichtbaarheid"/>
+                                </w:rPr>
+                                <w:fldChar w:fldCharType="separate"/>
+                              </w:r>
+                              <w:bookmarkStart w:id="4" w:name="Bookmark"/>
                               <w:r>
                                 <w:rPr>
                                   <w:rStyle w:val="Zichtbaarheid"/>
@@ -3000,29 +2990,20 @@
                                   <w:rStyle w:val="Zichtbaarheid"/>
                                   <w:color w:val="000000"/>
                                 </w:rPr>
-                                <w:fldChar w:fldCharType="separate"/>
                               </w:r>
                               <w:r>
                                 <w:rPr>
                                   <w:rStyle w:val="Zichtbaarheid"/>
-                                  <w:color w:val="000000"/>
-                                </w:rPr>
-                              </w:r>
-                              <w:bookmarkStart w:id="4" w:name="Bookmark1"/>
-                              <w:r>
-                                <w:rPr>
-                                  <w:rStyle w:val="Zichtbaarheid"/>
-                                  <w:color w:val="000000"/>
-                                </w:rPr>
-                              </w:r>
-                              <w:r>
-                                <w:rPr>
-                                  <w:rStyle w:val="Zichtbaarheid"/>
-                                  <w:color w:val="000000"/>
                                 </w:rPr>
                                 <w:fldChar w:fldCharType="end"/>
                               </w:r>
+                              <w:bookmarkStart w:id="5" w:name="Bookmark2"/>
+                              <w:bookmarkStart w:id="6" w:name="Bookmark1"/>
+                              <w:bookmarkStart w:id="7" w:name="__Fieldmark__229_1476446879"/>
                               <w:bookmarkEnd w:id="4"/>
+                              <w:bookmarkEnd w:id="5"/>
+                              <w:bookmarkEnd w:id="6"/>
+                              <w:bookmarkEnd w:id="7"/>
                               <w:r>
                                 <w:rPr>
                                   <w:rStyle w:val="Zichtbaarheid"/>
@@ -3046,7 +3027,7 @@
         </mc:Choice>
         <mc:Fallback>
           <w:pict>
-            <v:rect id="shape_0" ID="Frame3" stroked="f" style="position:absolute;margin-left:32.65pt;margin-top:0.05pt;width:59.85pt;height:12.8pt;mso-position-horizontal-relative:page">
+            <v:rect id="shape_0" ID="Frame3" stroked="f" style="position:absolute;margin-left:32.65pt;margin-top:0.05pt;width:60pt;height:12.95pt;mso-position-horizontal-relative:page">
               <w10:wrap type="square"/>
               <v:fill o:detectmouseclick="t" on="false"/>
               <v:stroke color="#3465a4" joinstyle="round" endcap="flat"/>
@@ -3058,7 +3039,7 @@
                         <w:docPartGallery w:val="Page Numbers (Top of Page)"/>
                         <w:docPartUnique w:val="true"/>
                       </w:docPartObj>
-                      <w:id w:val="192889272"/>
+                      <w:id w:val="305514725"/>
                     </w:sdtPr>
                     <w:sdtContent>
                       <w:p>
@@ -3069,35 +3050,30 @@
                         <w:r>
                           <w:rPr>
                             <w:rStyle w:val="Zichtbaarheid"/>
-                            <w:color w:val="000000"/>
                           </w:rPr>
                           <w:fldChar w:fldCharType="begin"/>
                         </w:r>
                         <w:r>
                           <w:rPr>
                             <w:rStyle w:val="Zichtbaarheid"/>
-                            <w:color w:val="000000"/>
                           </w:rPr>
                           <w:instrText> PAGE </w:instrText>
                         </w:r>
                         <w:r>
                           <w:rPr>
                             <w:rStyle w:val="Zichtbaarheid"/>
-                            <w:color w:val="000000"/>
                           </w:rPr>
                           <w:fldChar w:fldCharType="separate"/>
                         </w:r>
                         <w:r>
                           <w:rPr>
                             <w:rStyle w:val="Zichtbaarheid"/>
-                            <w:color w:val="000000"/>
                           </w:rPr>
                           <w:t>0</w:t>
                         </w:r>
                         <w:r>
                           <w:rPr>
                             <w:rStyle w:val="Zichtbaarheid"/>
-                            <w:color w:val="000000"/>
                           </w:rPr>
                           <w:fldChar w:fldCharType="end"/>
                         </w:r>
@@ -3114,10 +3090,16 @@
                         <w:r>
                           <w:rPr>
                             <w:rStyle w:val="Zichtbaarheid"/>
-                            <w:color w:val="000000"/>
                           </w:rPr>
                           <w:instrText>SECTIONPAGES  \* Arabic</w:instrText>
                         </w:r>
+                        <w:r>
+                          <w:rPr>
+                            <w:rStyle w:val="Zichtbaarheid"/>
+                          </w:rPr>
+                          <w:fldChar w:fldCharType="separate"/>
+                        </w:r>
+                        <w:bookmarkStart w:id="8" w:name="Bookmark"/>
                         <w:r>
                           <w:rPr>
                             <w:rStyle w:val="Zichtbaarheid"/>
@@ -3129,29 +3111,20 @@
                             <w:rStyle w:val="Zichtbaarheid"/>
                             <w:color w:val="000000"/>
                           </w:rPr>
-                          <w:fldChar w:fldCharType="separate"/>
                         </w:r>
                         <w:r>
                           <w:rPr>
                             <w:rStyle w:val="Zichtbaarheid"/>
-                            <w:color w:val="000000"/>
-                          </w:rPr>
-                        </w:r>
-                        <w:bookmarkStart w:id="5" w:name="Bookmark1"/>
-                        <w:r>
-                          <w:rPr>
-                            <w:rStyle w:val="Zichtbaarheid"/>
-                            <w:color w:val="000000"/>
-                          </w:rPr>
-                        </w:r>
-                        <w:r>
-                          <w:rPr>
-                            <w:rStyle w:val="Zichtbaarheid"/>
-                            <w:color w:val="000000"/>
                           </w:rPr>
                           <w:fldChar w:fldCharType="end"/>
                         </w:r>
-                        <w:bookmarkEnd w:id="5"/>
+                        <w:bookmarkStart w:id="9" w:name="Bookmark2"/>
+                        <w:bookmarkStart w:id="10" w:name="Bookmark1"/>
+                        <w:bookmarkStart w:id="11" w:name="__Fieldmark__229_1476446879"/>
+                        <w:bookmarkEnd w:id="8"/>
+                        <w:bookmarkEnd w:id="9"/>
+                        <w:bookmarkEnd w:id="10"/>
+                        <w:bookmarkEnd w:id="11"/>
                         <w:r>
                           <w:rPr>
                             <w:rStyle w:val="Zichtbaarheid"/>
@@ -3207,7 +3180,7 @@
         <w:szCs w:val="24"/>
         <w:bCs/>
       </w:rPr>
-      <w:t>0</w:t>
+      <w:t>3</w:t>
     </w:r>
     <w:r>
       <w:rPr>
@@ -3300,10 +3273,10 @@
               <wp:positionV relativeFrom="page">
                 <wp:posOffset>349250</wp:posOffset>
               </wp:positionV>
-              <wp:extent cx="5171440" cy="629285"/>
+              <wp:extent cx="5173345" cy="631190"/>
               <wp:effectExtent l="0" t="0" r="12700" b="1905"/>
               <wp:wrapNone/>
-              <wp:docPr id="3" name="logoFirtsPage"/>
+              <wp:docPr id="4" name="logoFirtsPage"/>
               <a:graphic xmlns:a="http://schemas.openxmlformats.org/drawingml/2006/main">
                 <a:graphicData uri="http://schemas.microsoft.com/office/word/2010/wordprocessingShape">
                   <wps:wsp>
@@ -3311,7 +3284,7 @@
                     <wps:spPr>
                       <a:xfrm>
                         <a:off x="0" y="0"/>
-                        <a:ext cx="5170680" cy="628560"/>
+                        <a:ext cx="5172840" cy="630720"/>
                       </a:xfrm>
                       <a:prstGeom prst="rect">
                         <a:avLst/>
@@ -3342,7 +3315,7 @@
                               <wp:inline distT="0" distB="0" distL="0" distR="0">
                                 <wp:extent cx="5168900" cy="626745"/>
                                 <wp:effectExtent l="0" t="0" r="0" b="0"/>
-                                <wp:docPr id="5" name="Picture 6" descr=""/>
+                                <wp:docPr id="6" name="Picture 6" descr=""/>
                                 <wp:cNvGraphicFramePr>
                                   <a:graphicFrameLocks xmlns:a="http://schemas.openxmlformats.org/drawingml/2006/main" noChangeAspect="1"/>
                                 </wp:cNvGraphicFramePr>
@@ -3350,7 +3323,7 @@
                                   <a:graphicData uri="http://schemas.openxmlformats.org/drawingml/2006/picture">
                                     <pic:pic xmlns:pic="http://schemas.openxmlformats.org/drawingml/2006/picture">
                                       <pic:nvPicPr>
-                                        <pic:cNvPr id="5" name="Picture 6" descr=""/>
+                                        <pic:cNvPr id="6" name="Picture 6" descr=""/>
                                         <pic:cNvPicPr>
                                           <a:picLocks noChangeAspect="1" noChangeArrowheads="1"/>
                                         </pic:cNvPicPr>
@@ -3405,7 +3378,7 @@
         </mc:Choice>
         <mc:Fallback>
           <w:pict>
-            <v:rect id="shape_0" ID="logoFirtsPage" stroked="f" style="position:absolute;margin-left:33.2pt;margin-top:27.5pt;width:407.1pt;height:49.45pt;mso-position-horizontal-relative:page;mso-position-vertical-relative:page" wp14:anchorId="48181204">
+            <v:rect id="shape_0" ID="logoFirtsPage" stroked="f" style="position:absolute;margin-left:33.2pt;margin-top:27.5pt;width:407.25pt;height:49.6pt;mso-position-horizontal-relative:page;mso-position-vertical-relative:page" wp14:anchorId="48181204">
               <w10:wrap type="square"/>
               <v:fill o:detectmouseclick="t" on="false"/>
               <v:stroke color="#3465a4" joinstyle="round" endcap="flat"/>
@@ -3424,7 +3397,7 @@
                         <wp:inline distT="0" distB="0" distL="0" distR="0">
                           <wp:extent cx="5168900" cy="626745"/>
                           <wp:effectExtent l="0" t="0" r="0" b="0"/>
-                          <wp:docPr id="6" name="Picture 6" descr=""/>
+                          <wp:docPr id="7" name="Picture 6" descr=""/>
                           <wp:cNvGraphicFramePr>
                             <a:graphicFrameLocks xmlns:a="http://schemas.openxmlformats.org/drawingml/2006/main" noChangeAspect="1"/>
                           </wp:cNvGraphicFramePr>
@@ -3432,7 +3405,7 @@
                             <a:graphicData uri="http://schemas.openxmlformats.org/drawingml/2006/picture">
                               <pic:pic xmlns:pic="http://schemas.openxmlformats.org/drawingml/2006/picture">
                                 <pic:nvPicPr>
-                                  <pic:cNvPr id="6" name="Picture 6" descr=""/>
+                                  <pic:cNvPr id="7" name="Picture 6" descr=""/>
                                   <pic:cNvPicPr>
                                     <a:picLocks noChangeAspect="1" noChangeArrowheads="1"/>
                                   </pic:cNvPicPr>
@@ -3500,10 +3473,10 @@
               <wp:positionV relativeFrom="margin">
                 <wp:posOffset>-923290</wp:posOffset>
               </wp:positionV>
-              <wp:extent cx="3723640" cy="574040"/>
+              <wp:extent cx="3725545" cy="575945"/>
               <wp:effectExtent l="0" t="635" r="0" b="0"/>
               <wp:wrapNone/>
-              <wp:docPr id="7" name="fdFirstPage"/>
+              <wp:docPr id="8" name="fdFirstPage"/>
               <a:graphic xmlns:a="http://schemas.openxmlformats.org/drawingml/2006/main">
                 <a:graphicData uri="http://schemas.microsoft.com/office/word/2010/wordprocessingShape">
                   <wps:wsp>
@@ -3511,7 +3484,7 @@
                     <wps:spPr>
                       <a:xfrm>
                         <a:off x="0" y="0"/>
-                        <a:ext cx="3723120" cy="573480"/>
+                        <a:ext cx="3724920" cy="575280"/>
                       </a:xfrm>
                       <a:prstGeom prst="rect">
                         <a:avLst/>
@@ -3609,8 +3582,8 @@
                                   <w:rPr/>
                                   <w:t>computing science</w:t>
                                 </w:r>
-                                <w:bookmarkStart w:id="0" w:name="bmDepartmentFP"/>
-                                <w:bookmarkStart w:id="1" w:name="bmFacultyFP"/>
+                                <w:bookmarkStart w:id="0" w:name="bmFacultyFP"/>
+                                <w:bookmarkStart w:id="1" w:name="bmDepartmentFP"/>
                                 <w:bookmarkEnd w:id="0"/>
                                 <w:bookmarkEnd w:id="1"/>
                               </w:p>
@@ -3643,7 +3616,7 @@
         </mc:Choice>
         <mc:Fallback>
           <w:pict>
-            <v:rect id="shape_0" ID="fdFirstPage" stroked="f" style="position:absolute;margin-left:167pt;margin-top:-72.7pt;width:293.1pt;height:45.1pt;mso-position-horizontal-relative:margin;mso-position-vertical-relative:margin" wp14:anchorId="3B17C51C">
+            <v:rect id="shape_0" ID="fdFirstPage" stroked="f" style="position:absolute;margin-left:167pt;margin-top:-72.7pt;width:293.25pt;height:45.25pt;mso-position-horizontal-relative:margin;mso-position-vertical-relative:margin" wp14:anchorId="3B17C51C">
               <w10:wrap type="none"/>
               <v:fill o:detectmouseclick="t" on="false"/>
               <v:stroke color="#3465a4" joinstyle="round" endcap="flat"/>
@@ -3729,8 +3702,8 @@
                             <w:rPr/>
                             <w:t>computing science</w:t>
                           </w:r>
-                          <w:bookmarkStart w:id="2" w:name="bmDepartmentFP"/>
-                          <w:bookmarkStart w:id="3" w:name="bmFacultyFP"/>
+                          <w:bookmarkStart w:id="2" w:name="bmFacultyFP"/>
+                          <w:bookmarkStart w:id="3" w:name="bmDepartmentFP"/>
                           <w:bookmarkEnd w:id="2"/>
                           <w:bookmarkEnd w:id="3"/>
                         </w:p>
@@ -4258,9 +4231,7 @@
       </w:rPr>
     </w:rPrDefault>
     <w:pPrDefault>
-      <w:pPr>
-        <w:suppressAutoHyphens w:val="true"/>
-      </w:pPr>
+      <w:pPr/>
     </w:pPrDefault>
   </w:docDefaults>
   <w:latentStyles w:defLockedState="0" w:defUIPriority="99" w:defSemiHidden="0" w:defUnhideWhenUsed="0" w:defQFormat="0" w:count="371">
@@ -4768,7 +4739,7 @@
     </w:rPr>
   </w:style>
   <w:style w:type="character" w:styleId="InternetLink">
-    <w:name w:val="Hyperlink"/>
+    <w:name w:val="Internet Link"/>
     <w:rPr>
       <w:color w:val="000080"/>
       <w:u w:val="single"/>

</xml_diff>